<commit_message>
add JWT validation to the API and fix get_JWT bag change jwt tests
</commit_message>
<xml_diff>
--- a/מסמך עיצוב.docx
+++ b/מסמך עיצוב.docx
@@ -1525,11 +1525,33 @@
           <w:rFonts w:hint="cs"/>
           <w:rtl/>
         </w:rPr>
-        <w:t xml:space="preserve"> לקלט ולהוצאת החלקים השונים של הבקשה. דילמה: האם להפוך למודול שמשותף לשניהם (</w:t>
+        <w:t xml:space="preserve"> לקלט ולהוצאת החלקים השונים של הבקשה.</w:t>
+      </w:r>
+    </w:p>
+    <w:p>
+      <w:pPr>
+        <w:bidi/>
+        <w:rPr>
+          <w:rtl/>
+        </w:rPr>
+      </w:pPr>
+      <w:r>
+        <w:t>Database</w:t>
+      </w:r>
+      <w:r>
+        <w:rPr>
+          <w:rFonts w:hint="cs"/>
+          <w:rtl/>
+        </w:rPr>
+        <w:t xml:space="preserve">: מכיל את כל </w:t>
       </w:r>
       <w:proofErr w:type="spellStart"/>
       <w:r>
-        <w:t>resorce,autentication</w:t>
+        <w:rPr>
+          <w:rFonts w:hint="cs"/>
+          <w:rtl/>
+        </w:rPr>
+        <w:t>הפונקיות</w:t>
       </w:r>
       <w:proofErr w:type="spellEnd"/>
       <w:r>
@@ -1537,7 +1559,205 @@
           <w:rFonts w:hint="cs"/>
           <w:rtl/>
         </w:rPr>
-        <w:t>).</w:t>
+        <w:t xml:space="preserve"> שפונות לממסד הנתונים.</w:t>
+      </w:r>
+    </w:p>
+    <w:p>
+      <w:pPr>
+        <w:bidi/>
+        <w:rPr>
+          <w:rtl/>
+        </w:rPr>
+      </w:pPr>
+      <w:r>
+        <w:t>API</w:t>
+      </w:r>
+      <w:r>
+        <w:rPr>
+          <w:rFonts w:hint="cs"/>
+          <w:rtl/>
+        </w:rPr>
+        <w:t xml:space="preserve">: המסמך הראשי. משלב את </w:t>
+      </w:r>
+      <w:proofErr w:type="spellStart"/>
+      <w:r>
+        <w:rPr>
+          <w:rFonts w:hint="cs"/>
+          <w:rtl/>
+        </w:rPr>
+        <w:t>הכל</w:t>
+      </w:r>
+      <w:proofErr w:type="spellEnd"/>
+      <w:r>
+        <w:rPr>
+          <w:rFonts w:hint="cs"/>
+          <w:rtl/>
+        </w:rPr>
+        <w:t>. הפונקציה היחידה שחשופה מבחוץ. מקבלת בקשה ומחזירה את המידע לשלוח חזרה. שגיאה או המידע השתבש.</w:t>
+      </w:r>
+    </w:p>
+    <w:p>
+      <w:pPr>
+        <w:bidi/>
+        <w:rPr>
+          <w:rtl/>
+        </w:rPr>
+      </w:pPr>
+    </w:p>
+    <w:p>
+      <w:pPr>
+        <w:bidi/>
+        <w:rPr>
+          <w:rtl/>
+        </w:rPr>
+      </w:pPr>
+      <w:r>
+        <w:rPr>
+          <w:rFonts w:hint="cs"/>
+          <w:rtl/>
+        </w:rPr>
+        <w:t>צד שרת-</w:t>
+      </w:r>
+      <w:proofErr w:type="spellStart"/>
+      <w:r>
+        <w:t>autentication</w:t>
+      </w:r>
+      <w:proofErr w:type="spellEnd"/>
+      <w:r>
+        <w:rPr>
+          <w:rFonts w:hint="cs"/>
+          <w:rtl/>
+        </w:rPr>
+        <w:t>:</w:t>
+      </w:r>
+    </w:p>
+    <w:p>
+      <w:pPr>
+        <w:bidi/>
+        <w:rPr>
+          <w:rtl/>
+        </w:rPr>
+      </w:pPr>
+      <w:r>
+        <w:rPr>
+          <w:rFonts w:hint="cs"/>
+          <w:rtl/>
+        </w:rPr>
+        <w:t>מכיל מודול אחד.</w:t>
+      </w:r>
+    </w:p>
+    <w:p>
+      <w:pPr>
+        <w:bidi/>
+        <w:rPr>
+          <w:rtl/>
+        </w:rPr>
+      </w:pPr>
+      <w:r>
+        <w:rPr>
+          <w:rFonts w:hint="cs"/>
+        </w:rPr>
+        <w:t>JWT</w:t>
+      </w:r>
+      <w:r>
+        <w:rPr>
+          <w:rFonts w:hint="cs"/>
+          <w:rtl/>
+        </w:rPr>
+        <w:t>: מ</w:t>
+      </w:r>
+      <w:r>
+        <w:rPr>
+          <w:rFonts w:hint="cs"/>
+          <w:rtl/>
+        </w:rPr>
+        <w:t>ט</w:t>
+      </w:r>
+      <w:r>
+        <w:rPr>
+          <w:rFonts w:hint="cs"/>
+          <w:rtl/>
+        </w:rPr>
+        <w:t xml:space="preserve">פל </w:t>
+      </w:r>
+      <w:r>
+        <w:rPr>
+          <w:rFonts w:hint="cs"/>
+          <w:rtl/>
+        </w:rPr>
+        <w:t>ב</w:t>
+      </w:r>
+      <w:r>
+        <w:rPr>
+          <w:rFonts w:hint="cs"/>
+          <w:rtl/>
+        </w:rPr>
+        <w:t>יצור וולידציה של מפתחות.</w:t>
+      </w:r>
+    </w:p>
+    <w:p>
+      <w:pPr>
+        <w:bidi/>
+        <w:rPr>
+          <w:rtl/>
+        </w:rPr>
+      </w:pPr>
+      <w:r>
+        <w:rPr>
+          <w:rFonts w:hint="cs"/>
+          <w:rtl/>
+        </w:rPr>
+        <w:t>מכיל שלושה קבצים</w:t>
+      </w:r>
+    </w:p>
+    <w:p>
+      <w:pPr>
+        <w:bidi/>
+        <w:rPr>
+          <w:rtl/>
+        </w:rPr>
+      </w:pPr>
+      <w:r>
+        <w:t>Create</w:t>
+      </w:r>
+      <w:r>
+        <w:rPr>
+          <w:rFonts w:hint="cs"/>
+          <w:rtl/>
+        </w:rPr>
+        <w:t>: יוצר מפתחות. קובץ פנימי.</w:t>
+      </w:r>
+    </w:p>
+    <w:p>
+      <w:pPr>
+        <w:bidi/>
+        <w:rPr>
+          <w:rtl/>
+        </w:rPr>
+      </w:pPr>
+      <w:r>
+        <w:t>Validate</w:t>
+      </w:r>
+      <w:r>
+        <w:rPr>
+          <w:rFonts w:hint="cs"/>
+          <w:rtl/>
+        </w:rPr>
+        <w:t>: מוודא את תקינות המפתחות</w:t>
+      </w:r>
+      <w:r>
+        <w:rPr>
+          <w:rFonts w:hint="cs"/>
+          <w:rtl/>
+        </w:rPr>
+        <w:t xml:space="preserve"> הבקשה והעם היא מכילה מפתח שכזה</w:t>
+      </w:r>
+      <w:r>
+        <w:rPr>
+          <w:rFonts w:hint="cs"/>
+          <w:rtl/>
+        </w:rPr>
+        <w:t xml:space="preserve">. </w:t>
       </w:r>
     </w:p>
     <w:p>
@@ -1555,7 +1775,7 @@
           <w:rFonts w:hint="cs"/>
           <w:rtl/>
         </w:rPr>
-        <w:t xml:space="preserve">: מכיל את כל </w:t>
+        <w:t xml:space="preserve">: ממשק לבסיס הנתונים. בסיס נתונים בו ישמרו זמני שחזור הסיסמא האחרונים של המשתמשים, כדי שמפתח לא יהיה תקין במקרה ויוצר לפני שחזור\שינוי </w:t>
       </w:r>
       <w:proofErr w:type="spellStart"/>
       <w:r>
@@ -1563,7 +1783,7 @@
           <w:rFonts w:hint="cs"/>
           <w:rtl/>
         </w:rPr>
-        <w:t>הפונקיות</w:t>
+        <w:t>הסיסימא</w:t>
       </w:r>
       <w:proofErr w:type="spellEnd"/>
       <w:r>
@@ -1571,17 +1791,25 @@
           <w:rFonts w:hint="cs"/>
           <w:rtl/>
         </w:rPr>
-        <w:t xml:space="preserve"> שפונות לממסד הנתונים.</w:t>
-      </w:r>
-    </w:p>
-    <w:p>
-      <w:pPr>
-        <w:bidi/>
-        <w:rPr>
-          <w:rtl/>
-        </w:rPr>
-      </w:pPr>
-      <w:r>
+        <w:t>.</w:t>
+      </w:r>
+    </w:p>
+    <w:p>
+      <w:pPr>
+        <w:bidi/>
+        <w:rPr>
+          <w:rtl/>
+        </w:rPr>
+      </w:pPr>
+    </w:p>
+    <w:p>
+      <w:pPr>
+        <w:bidi/>
+      </w:pPr>
+      <w:r>
+        <w:rPr>
+          <w:rFonts w:hint="cs"/>
+        </w:rPr>
         <w:t>API</w:t>
       </w:r>
       <w:r>
@@ -1589,200 +1817,22 @@
           <w:rFonts w:hint="cs"/>
           <w:rtl/>
         </w:rPr>
-        <w:t xml:space="preserve">: המסמך הראשי. משלב את </w:t>
-      </w:r>
-      <w:proofErr w:type="spellStart"/>
-      <w:r>
-        <w:rPr>
-          <w:rFonts w:hint="cs"/>
-          <w:rtl/>
-        </w:rPr>
-        <w:t>הכל</w:t>
-      </w:r>
-      <w:proofErr w:type="spellEnd"/>
-      <w:r>
-        <w:rPr>
-          <w:rFonts w:hint="cs"/>
-          <w:rtl/>
-        </w:rPr>
-        <w:t>. הפונקציה היחידה שחשופה מבחוץ. מקבלת בקשה ומחזירה את המידע לשלוח חזרה. שגיאה או המידע השתבש.</w:t>
-      </w:r>
-    </w:p>
-    <w:p>
-      <w:pPr>
-        <w:bidi/>
-        <w:rPr>
-          <w:rtl/>
-        </w:rPr>
-      </w:pPr>
-    </w:p>
-    <w:p>
-      <w:pPr>
-        <w:bidi/>
-        <w:rPr>
-          <w:rtl/>
-        </w:rPr>
-      </w:pPr>
-      <w:r>
-        <w:rPr>
-          <w:rFonts w:hint="cs"/>
-          <w:rtl/>
-        </w:rPr>
-        <w:t>צד שרת-</w:t>
-      </w:r>
-      <w:proofErr w:type="spellStart"/>
-      <w:r>
-        <w:t>autentication</w:t>
-      </w:r>
-      <w:proofErr w:type="spellEnd"/>
-      <w:r>
-        <w:rPr>
-          <w:rFonts w:hint="cs"/>
-          <w:rtl/>
-        </w:rPr>
-        <w:t>:</w:t>
-      </w:r>
-    </w:p>
-    <w:p>
-      <w:pPr>
-        <w:bidi/>
-        <w:rPr>
-          <w:rtl/>
-        </w:rPr>
-      </w:pPr>
-      <w:r>
-        <w:rPr>
-          <w:rFonts w:hint="cs"/>
-          <w:rtl/>
-        </w:rPr>
-        <w:t>מכיל מודול אחד.</w:t>
-      </w:r>
-    </w:p>
-    <w:p>
-      <w:pPr>
-        <w:bidi/>
-        <w:rPr>
-          <w:rtl/>
-        </w:rPr>
-      </w:pPr>
-      <w:r>
-        <w:rPr>
-          <w:rFonts w:hint="cs"/>
-        </w:rPr>
-        <w:t>JWT</w:t>
-      </w:r>
-      <w:r>
-        <w:rPr>
-          <w:rFonts w:hint="cs"/>
-          <w:rtl/>
-        </w:rPr>
-        <w:t>: מתפל יצור וולידציה של מפתחות.</w:t>
-      </w:r>
-    </w:p>
-    <w:p>
-      <w:pPr>
-        <w:bidi/>
-        <w:rPr>
-          <w:rtl/>
-        </w:rPr>
-      </w:pPr>
-      <w:r>
-        <w:rPr>
-          <w:rFonts w:hint="cs"/>
-          <w:rtl/>
-        </w:rPr>
-        <w:t>מכיל שלושה קבצים</w:t>
-      </w:r>
-    </w:p>
-    <w:p>
-      <w:pPr>
-        <w:bidi/>
-        <w:rPr>
-          <w:rtl/>
-        </w:rPr>
-      </w:pPr>
-      <w:r>
-        <w:t>Create</w:t>
-      </w:r>
-      <w:r>
-        <w:rPr>
-          <w:rFonts w:hint="cs"/>
-          <w:rtl/>
-        </w:rPr>
-        <w:t>: יוצר מפתחות. קובץ פנימי.</w:t>
-      </w:r>
-    </w:p>
-    <w:p>
-      <w:pPr>
-        <w:bidi/>
-        <w:rPr>
-          <w:rtl/>
-        </w:rPr>
-      </w:pPr>
-      <w:r>
-        <w:t>Validate</w:t>
-      </w:r>
-      <w:r>
-        <w:rPr>
-          <w:rFonts w:hint="cs"/>
-          <w:rtl/>
-        </w:rPr>
-        <w:t xml:space="preserve">: מוודא את תקינות המפתחות. </w:t>
-      </w:r>
-    </w:p>
-    <w:p>
-      <w:pPr>
-        <w:bidi/>
-        <w:rPr>
-          <w:rtl/>
-        </w:rPr>
-      </w:pPr>
-      <w:r>
-        <w:t>Database</w:t>
-      </w:r>
-      <w:r>
-        <w:rPr>
-          <w:rFonts w:hint="cs"/>
-          <w:rtl/>
-        </w:rPr>
-        <w:t xml:space="preserve">: ממשק לבסיס הנתונים. בסיס נתונים בו ישמרו זמני שחזור הסיסמא האחרונים של המשתמשים, כדי שמפתח לא יהיה תקין במקרה ויוצר לפני שחזור\שינוי </w:t>
-      </w:r>
-      <w:proofErr w:type="spellStart"/>
-      <w:r>
-        <w:rPr>
-          <w:rFonts w:hint="cs"/>
-          <w:rtl/>
-        </w:rPr>
-        <w:t>הסיסימא</w:t>
-      </w:r>
-      <w:proofErr w:type="spellEnd"/>
-      <w:r>
-        <w:rPr>
-          <w:rFonts w:hint="cs"/>
-          <w:rtl/>
-        </w:rPr>
-        <w:t>.</w:t>
-      </w:r>
-    </w:p>
-    <w:p>
-      <w:pPr>
-        <w:bidi/>
-      </w:pPr>
-      <w:r>
-        <w:rPr>
-          <w:rFonts w:hint="cs"/>
-        </w:rPr>
-        <w:t>API</w:t>
-      </w:r>
-      <w:r>
-        <w:rPr>
-          <w:rFonts w:hint="cs"/>
-          <w:rtl/>
-        </w:rPr>
-        <w:t xml:space="preserve">: המסמך הראשי. מקבל בקשה מלקוח לקבלת מפתח ומחזיר הודעה חזרה (שגיאה או מפתח) או מקבל בקשה מלקוח לקבלת משעב ומוודא שללקוח יש הרשאה לכך. </w:t>
-      </w:r>
-      <w:bookmarkStart w:id="0" w:name="_GoBack"/>
-      <w:bookmarkEnd w:id="0"/>
+        <w:t>: המסמך הראשי. מקבל בקשה מלקוח לקבלת מפתח ומחזיר הודעה חזרה (שגיאה או מפתח) או מקבל בקשה מלקוח לקבלת מש</w:t>
+      </w:r>
+      <w:r>
+        <w:rPr>
+          <w:rFonts w:hint="cs"/>
+          <w:rtl/>
+        </w:rPr>
+        <w:t>א</w:t>
+      </w:r>
+      <w:r>
+        <w:rPr>
+          <w:rFonts w:hint="cs"/>
+          <w:rtl/>
+        </w:rPr>
+        <w:t xml:space="preserve">ב ומוודא שללקוח יש הרשאה לכך. </w:t>
+      </w:r>
     </w:p>
     <w:p>
       <w:pPr>
@@ -2874,11 +2924,107 @@
     </w:p>
     <w:p>
       <w:pPr>
-        <w:bidi/>
-        <w:rPr>
-          <w:rtl/>
-        </w:rPr>
-      </w:pPr>
+        <w:pStyle w:val="ListBullet"/>
+        <w:numPr>
+          <w:ilvl w:val="0"/>
+          <w:numId w:val="0"/>
+        </w:numPr>
+        <w:bidi/>
+        <w:rPr>
+          <w:rtl/>
+        </w:rPr>
+      </w:pPr>
+      <w:r>
+        <w:rPr>
+          <w:rFonts w:hint="cs"/>
+          <w:rtl/>
+        </w:rPr>
+        <w:t>בנוי כ</w:t>
+      </w:r>
+      <w:r>
+        <w:rPr>
+          <w:rFonts w:hint="cs"/>
+        </w:rPr>
+        <w:t>JSON</w:t>
+      </w:r>
+      <w:r>
+        <w:rPr>
+          <w:rFonts w:hint="cs"/>
+          <w:rtl/>
+        </w:rPr>
+        <w:t xml:space="preserve"> בפורמט להלן:</w:t>
+      </w:r>
+    </w:p>
+    <w:p>
+      <w:r>
+        <w:t>{</w:t>
+      </w:r>
+    </w:p>
+    <w:p>
+      <w:bookmarkStart w:id="0" w:name="_GoBack"/>
+      <w:bookmarkEnd w:id="0"/>
+      <w:r>
+        <w:t>"_id</w:t>
+      </w:r>
+      <w:proofErr w:type="gramStart"/>
+      <w:r>
+        <w:t>":{</w:t>
+      </w:r>
+      <w:proofErr w:type="gramEnd"/>
+      <w:r>
+        <w:t>"$</w:t>
+      </w:r>
+      <w:proofErr w:type="spellStart"/>
+      <w:r>
+        <w:t>oid</w:t>
+      </w:r>
+      <w:proofErr w:type="spellEnd"/>
+      <w:r>
+        <w:t>":"</w:t>
+      </w:r>
+      <w:proofErr w:type="spellStart"/>
+      <w:r>
+        <w:t>aaaaaaaaaaaaaaaaaaaaaaaa</w:t>
+      </w:r>
+      <w:proofErr w:type="spellEnd"/>
+      <w:r>
+        <w:t>"},</w:t>
+      </w:r>
+    </w:p>
+    <w:p>
+      <w:r>
+        <w:t>"records</w:t>
+      </w:r>
+      <w:proofErr w:type="gramStart"/>
+      <w:r>
+        <w:t>":[</w:t>
+      </w:r>
+      <w:proofErr w:type="gramEnd"/>
+    </w:p>
+    <w:p>
+      <w:r>
+        <w:t>{"username":"adib","password":"1234","program_id":"steam"},</w:t>
+      </w:r>
+    </w:p>
+    <w:p>
+      <w:r>
+        <w:t>{"username":"adibl","password":"1234567","program_id":"mail"}</w:t>
+      </w:r>
+    </w:p>
+    <w:p>
+      <w:r>
+        <w:t>]</w:t>
+      </w:r>
+    </w:p>
+    <w:p>
+      <w:pPr>
+        <w:rPr>
+          <w:rtl/>
+        </w:rPr>
+      </w:pPr>
+      <w:r>
+        <w:t>}</w:t>
+      </w:r>
     </w:p>
     <w:p>
       <w:r>
@@ -4827,6 +4973,7 @@
     <w:lsdException w:name="HTML Sample" w:semiHidden="1" w:unhideWhenUsed="1"/>
     <w:lsdException w:name="HTML Typewriter" w:semiHidden="1" w:unhideWhenUsed="1"/>
     <w:lsdException w:name="HTML Variable" w:semiHidden="1" w:unhideWhenUsed="1"/>
+    <w:lsdException w:name="Normal Table" w:semiHidden="1" w:unhideWhenUsed="1"/>
     <w:lsdException w:name="annotation subject" w:semiHidden="1" w:unhideWhenUsed="1"/>
     <w:lsdException w:name="No List" w:semiHidden="1" w:unhideWhenUsed="1"/>
     <w:lsdException w:name="Outline List 1" w:semiHidden="1" w:unhideWhenUsed="1"/>
@@ -4870,8 +5017,10 @@
     <w:lsdException w:name="Table Elegant" w:semiHidden="1" w:unhideWhenUsed="1"/>
     <w:lsdException w:name="Table Professional" w:semiHidden="1" w:unhideWhenUsed="1"/>
     <w:lsdException w:name="Table Subtle 1" w:semiHidden="1" w:unhideWhenUsed="1"/>
+    <w:lsdException w:name="Table Subtle 2" w:semiHidden="1" w:unhideWhenUsed="1"/>
     <w:lsdException w:name="Table Web 1" w:semiHidden="1" w:unhideWhenUsed="1"/>
     <w:lsdException w:name="Table Web 2" w:semiHidden="1" w:unhideWhenUsed="1"/>
+    <w:lsdException w:name="Table Web 3" w:semiHidden="1" w:unhideWhenUsed="1"/>
     <w:lsdException w:name="Balloon Text" w:semiHidden="1" w:unhideWhenUsed="1"/>
     <w:lsdException w:name="Table Grid" w:uiPriority="39"/>
     <w:lsdException w:name="Table Theme" w:semiHidden="1" w:unhideWhenUsed="1"/>

</xml_diff>

<commit_message>
start uri classes. start resource database integration into the server
</commit_message>
<xml_diff>
--- a/מסמך עיצוב.docx
+++ b/מסמך עיצוב.docx
@@ -2961,54 +2961,134 @@
       </w:r>
     </w:p>
     <w:p>
+      <w:r>
+        <w:t>"_id</w:t>
+      </w:r>
+      <w:proofErr w:type="gramStart"/>
+      <w:r>
+        <w:t>":{</w:t>
+      </w:r>
+      <w:proofErr w:type="gramEnd"/>
+      <w:r>
+        <w:t>"$</w:t>
+      </w:r>
+      <w:proofErr w:type="spellStart"/>
+      <w:r>
+        <w:t>oid</w:t>
+      </w:r>
+      <w:proofErr w:type="spellEnd"/>
+      <w:r>
+        <w:t>":"</w:t>
+      </w:r>
+      <w:proofErr w:type="spellStart"/>
+      <w:r>
+        <w:t>aaaaaaaaaaaaaaaaaaaaaaaa</w:t>
+      </w:r>
+      <w:proofErr w:type="spellEnd"/>
+      <w:r>
+        <w:t>"},</w:t>
+      </w:r>
+    </w:p>
+    <w:p>
+      <w:r>
+        <w:t>"records</w:t>
+      </w:r>
+      <w:proofErr w:type="gramStart"/>
+      <w:r>
+        <w:t>":[</w:t>
+      </w:r>
+      <w:proofErr w:type="gramEnd"/>
+    </w:p>
+    <w:p>
+      <w:r>
+        <w:tab/>
+      </w:r>
+      <w:r>
+        <w:t>{"username":"</w:t>
+      </w:r>
+      <w:r>
+        <w:t>username1</w:t>
+      </w:r>
+      <w:r>
+        <w:t>","password":"</w:t>
+      </w:r>
+      <w:r>
+        <w:t xml:space="preserve"> </w:t>
+      </w:r>
+      <w:r>
+        <w:t>password</w:t>
+      </w:r>
+      <w:r>
+        <w:t>1</w:t>
+      </w:r>
+      <w:r>
+        <w:t>","program_id":"</w:t>
+      </w:r>
+      <w:r>
+        <w:t>program1</w:t>
+      </w:r>
+      <w:r>
+        <w:t>"},</w:t>
+      </w:r>
+    </w:p>
+    <w:p>
+      <w:r>
+        <w:tab/>
+      </w:r>
       <w:bookmarkStart w:id="0" w:name="_GoBack"/>
       <w:bookmarkEnd w:id="0"/>
       <w:r>
-        <w:t>"_id</w:t>
-      </w:r>
-      <w:proofErr w:type="gramStart"/>
-      <w:r>
-        <w:t>":{</w:t>
-      </w:r>
-      <w:proofErr w:type="gramEnd"/>
-      <w:r>
-        <w:t>"$</w:t>
+        <w:t>{"username":"</w:t>
+      </w:r>
+      <w:r>
+        <w:t xml:space="preserve"> </w:t>
       </w:r>
       <w:proofErr w:type="spellStart"/>
       <w:r>
-        <w:t>oid</w:t>
+        <w:t>username</w:t>
+      </w:r>
+      <w:r>
+        <w:t>N</w:t>
       </w:r>
       <w:proofErr w:type="spellEnd"/>
       <w:r>
+        <w:t>","password":"</w:t>
+      </w:r>
+      <w:r>
+        <w:t xml:space="preserve"> </w:t>
+      </w:r>
+      <w:proofErr w:type="spellStart"/>
+      <w:r>
+        <w:t>password</w:t>
+      </w:r>
+      <w:r>
+        <w:t>N</w:t>
+      </w:r>
+      <w:proofErr w:type="spellEnd"/>
+      <w:r>
+        <w:t>","</w:t>
+      </w:r>
+      <w:proofErr w:type="spellStart"/>
+      <w:r>
+        <w:t>program_id</w:t>
+      </w:r>
+      <w:proofErr w:type="spellEnd"/>
+      <w:r>
         <w:t>":"</w:t>
       </w:r>
+      <w:r>
+        <w:t xml:space="preserve"> </w:t>
+      </w:r>
       <w:proofErr w:type="spellStart"/>
       <w:r>
-        <w:t>aaaaaaaaaaaaaaaaaaaaaaaa</w:t>
+        <w:t>program</w:t>
+      </w:r>
+      <w:r>
+        <w:t>N</w:t>
       </w:r>
       <w:proofErr w:type="spellEnd"/>
       <w:r>
-        <w:t>"},</w:t>
-      </w:r>
-    </w:p>
-    <w:p>
-      <w:r>
-        <w:t>"records</w:t>
-      </w:r>
-      <w:proofErr w:type="gramStart"/>
-      <w:r>
-        <w:t>":[</w:t>
-      </w:r>
-      <w:proofErr w:type="gramEnd"/>
-    </w:p>
-    <w:p>
-      <w:r>
-        <w:t>{"username":"adib","password":"1234","program_id":"steam"},</w:t>
-      </w:r>
-    </w:p>
-    <w:p>
-      <w:r>
-        <w:t>{"username":"adibl","password":"1234567","program_id":"mail"}</w:t>
+        <w:t>"}</w:t>
       </w:r>
     </w:p>
     <w:p>

</xml_diff>

<commit_message>
documentation 0.3 add coding order file
</commit_message>
<xml_diff>
--- a/מסמך עיצוב.docx
+++ b/מסמך עיצוב.docx
@@ -1,6 +1,6 @@
 
 <file path=word/document.xml><?xml version="1.0" encoding="utf-8"?>
-<w:document xmlns:wpc="http://schemas.microsoft.com/office/word/2010/wordprocessingCanvas" xmlns:cx="http://schemas.microsoft.com/office/drawing/2014/chartex" xmlns:cx1="http://schemas.microsoft.com/office/drawing/2015/9/8/chartex" xmlns:cx2="http://schemas.microsoft.com/office/drawing/2015/10/21/chartex" xmlns:cx3="http://schemas.microsoft.com/office/drawing/2016/5/9/chartex" xmlns:cx4="http://schemas.microsoft.com/office/drawing/2016/5/10/chartex" xmlns:cx5="http://schemas.microsoft.com/office/drawing/2016/5/11/chartex" xmlns:cx6="http://schemas.microsoft.com/office/drawing/2016/5/12/chartex" xmlns:cx7="http://schemas.microsoft.com/office/drawing/2016/5/13/chartex" xmlns:cx8="http://schemas.microsoft.com/office/drawing/2016/5/14/chartex" xmlns:mc="http://schemas.openxmlformats.org/markup-compatibility/2006" xmlns:aink="http://schemas.microsoft.com/office/drawing/2016/ink" xmlns:am3d="http://schemas.microsoft.com/office/drawing/2017/model3d" xmlns:o="urn:schemas-microsoft-com:office:office" xmlns:r="http://schemas.openxmlformats.org/officeDocument/2006/relationships" xmlns:m="http://schemas.openxmlformats.org/officeDocument/2006/math" xmlns:v="urn:schemas-microsoft-com:vml" xmlns:wp14="http://schemas.microsoft.com/office/word/2010/wordprocessingDrawing" xmlns:wp="http://schemas.openxmlformats.org/drawingml/2006/wordprocessingDrawing" xmlns:w10="urn:schemas-microsoft-com:office:word" xmlns:w="http://schemas.openxmlformats.org/wordprocessingml/2006/main" xmlns:w14="http://schemas.microsoft.com/office/word/2010/wordml" xmlns:w15="http://schemas.microsoft.com/office/word/2012/wordml" xmlns:w16cid="http://schemas.microsoft.com/office/word/2016/wordml/cid" xmlns:w16se="http://schemas.microsoft.com/office/word/2015/wordml/symex" xmlns:wpg="http://schemas.microsoft.com/office/word/2010/wordprocessingGroup" xmlns:wpi="http://schemas.microsoft.com/office/word/2010/wordprocessingInk" xmlns:wne="http://schemas.microsoft.com/office/word/2006/wordml" xmlns:wps="http://schemas.microsoft.com/office/word/2010/wordprocessingShape" mc:Ignorable="w14 w15 w16se w16cid wp14">
+<w:document xmlns:wpc="http://schemas.microsoft.com/office/word/2010/wordprocessingCanvas" xmlns:cx="http://schemas.microsoft.com/office/drawing/2014/chartex" xmlns:mc="http://schemas.openxmlformats.org/markup-compatibility/2006" xmlns:o="urn:schemas-microsoft-com:office:office" xmlns:r="http://schemas.openxmlformats.org/officeDocument/2006/relationships" xmlns:m="http://schemas.openxmlformats.org/officeDocument/2006/math" xmlns:v="urn:schemas-microsoft-com:vml" xmlns:wp14="http://schemas.microsoft.com/office/word/2010/wordprocessingDrawing" xmlns:wp="http://schemas.openxmlformats.org/drawingml/2006/wordprocessingDrawing" xmlns:w10="urn:schemas-microsoft-com:office:word" xmlns:w="http://schemas.openxmlformats.org/wordprocessingml/2006/main" xmlns:w14="http://schemas.microsoft.com/office/word/2010/wordml" xmlns:w15="http://schemas.microsoft.com/office/word/2012/wordml" xmlns:w16se="http://schemas.microsoft.com/office/word/2015/wordml/symex" xmlns:wpg="http://schemas.microsoft.com/office/word/2010/wordprocessingGroup" xmlns:wpi="http://schemas.microsoft.com/office/word/2010/wordprocessingInk" xmlns:wne="http://schemas.microsoft.com/office/word/2006/wordml" xmlns:wps="http://schemas.microsoft.com/office/word/2010/wordprocessingShape" mc:Ignorable="w14 w15 w16se wp14">
   <w:background w:color="FFFFFF"/>
   <w:body>
     <w:p>
@@ -17,7 +17,7 @@
     </w:p>
     <w:p>
       <w:pPr>
-        <w:pStyle w:val="IntenseQuote"/>
+        <w:pStyle w:val="a7"/>
         <w:bidi/>
         <w:rPr>
           <w:b/>
@@ -44,20 +44,20 @@
         <w:bidi/>
         <w:jc w:val="center"/>
         <w:rPr>
-          <w:rStyle w:val="IntenseReference"/>
-          <w:rtl/>
-        </w:rPr>
-      </w:pPr>
-      <w:r>
-        <w:rPr>
-          <w:rStyle w:val="IntenseReference"/>
+          <w:rStyle w:val="a9"/>
+          <w:rtl/>
+        </w:rPr>
+      </w:pPr>
+      <w:r>
+        <w:rPr>
+          <w:rStyle w:val="a9"/>
           <w:rtl/>
         </w:rPr>
         <w:t xml:space="preserve">מסמך </w:t>
       </w:r>
       <w:r>
         <w:rPr>
-          <w:rStyle w:val="IntenseReference"/>
+          <w:rStyle w:val="a9"/>
           <w:rFonts w:hint="cs"/>
           <w:rtl/>
         </w:rPr>
@@ -78,13 +78,13 @@
         <w:bidi/>
         <w:jc w:val="center"/>
         <w:rPr>
-          <w:rStyle w:val="IntenseReference"/>
-          <w:rtl/>
-        </w:rPr>
-      </w:pPr>
-      <w:r>
-        <w:rPr>
-          <w:rStyle w:val="IntenseReference"/>
+          <w:rStyle w:val="a9"/>
+          <w:rtl/>
+        </w:rPr>
+      </w:pPr>
+      <w:r>
+        <w:rPr>
+          <w:rStyle w:val="a9"/>
           <w:rFonts w:hint="cs"/>
           <w:rtl/>
         </w:rPr>
@@ -106,7 +106,7 @@
     </w:p>
     <w:p>
       <w:pPr>
-        <w:pStyle w:val="Quote"/>
+        <w:pStyle w:val="aa"/>
         <w:bidi/>
         <w:rPr>
           <w:i w:val="0"/>
@@ -115,21 +115,21 @@
       </w:pPr>
       <w:r>
         <w:rPr>
-          <w:rStyle w:val="SubtleEmphasis"/>
+          <w:rStyle w:val="ac"/>
           <w:rtl/>
         </w:rPr>
         <w:t>&lt;</w:t>
       </w:r>
       <w:r>
         <w:rPr>
-          <w:rStyle w:val="SubtleEmphasis"/>
+          <w:rStyle w:val="ac"/>
           <w:rtl/>
         </w:rPr>
         <w:t>גרס</w:t>
       </w:r>
       <w:r>
         <w:rPr>
-          <w:rStyle w:val="SubtleEmphasis"/>
+          <w:rStyle w:val="ac"/>
           <w:rFonts w:hint="cs"/>
           <w:rtl/>
         </w:rPr>
@@ -137,7 +137,7 @@
       </w:r>
       <w:r>
         <w:rPr>
-          <w:rStyle w:val="SubtleEmphasis"/>
+          <w:rStyle w:val="ac"/>
           <w:rFonts w:hint="cs"/>
           <w:rtl/>
         </w:rPr>
@@ -145,13 +145,13 @@
       </w:r>
       <w:r>
         <w:rPr>
-          <w:rStyle w:val="SubtleEmphasis"/>
+          <w:rStyle w:val="ac"/>
         </w:rPr>
         <w:t>X</w:t>
       </w:r>
       <w:r>
         <w:rPr>
-          <w:rStyle w:val="SubtleEmphasis"/>
+          <w:rStyle w:val="ac"/>
           <w:rtl/>
         </w:rPr>
         <w:t>&gt;</w:t>
@@ -162,12 +162,12 @@
         <w:bidi/>
         <w:jc w:val="center"/>
         <w:rPr>
-          <w:rStyle w:val="SubtleEmphasis"/>
-        </w:rPr>
-      </w:pPr>
-      <w:r>
-        <w:rPr>
-          <w:rStyle w:val="SubtleEmphasis"/>
+          <w:rStyle w:val="ac"/>
+        </w:rPr>
+      </w:pPr>
+      <w:r>
+        <w:rPr>
+          <w:rStyle w:val="ac"/>
           <w:rtl/>
         </w:rPr>
         <w:t>&lt;תאריך&gt;</w:t>
@@ -251,7 +251,7 @@
     <w:p/>
     <w:tbl>
       <w:tblPr>
-        <w:tblStyle w:val="a"/>
+        <w:tblStyle w:val="a6"/>
         <w:bidiVisual/>
         <w:tblW w:w="9456" w:type="dxa"/>
         <w:jc w:val="right"/>
@@ -1643,7 +1643,10 @@
           <w:rFonts w:hint="cs"/>
           <w:rtl/>
         </w:rPr>
-        <w:t>מכיל מודול אחד.</w:t>
+        <w:t>מכיל מודול אחד</w:t>
+      </w:r>
+      <w:r>
+        <w:t>:</w:t>
       </w:r>
     </w:p>
     <w:p>
@@ -1698,6 +1701,7 @@
     <w:p>
       <w:pPr>
         <w:bidi/>
+        <w:ind w:left="720"/>
         <w:rPr>
           <w:rtl/>
         </w:rPr>
@@ -1709,10 +1713,14 @@
         </w:rPr>
         <w:t>מכיל שלושה קבצים</w:t>
       </w:r>
-    </w:p>
-    <w:p>
-      <w:pPr>
-        <w:bidi/>
+      <w:r>
+        <w:t>:</w:t>
+      </w:r>
+    </w:p>
+    <w:p>
+      <w:pPr>
+        <w:bidi/>
+        <w:ind w:left="720"/>
         <w:rPr>
           <w:rtl/>
         </w:rPr>
@@ -1731,6 +1739,7 @@
     <w:p>
       <w:pPr>
         <w:bidi/>
+        <w:ind w:left="720"/>
         <w:rPr>
           <w:rtl/>
         </w:rPr>
@@ -1763,6 +1772,7 @@
     <w:p>
       <w:pPr>
         <w:bidi/>
+        <w:ind w:left="720"/>
         <w:rPr>
           <w:rtl/>
         </w:rPr>
@@ -1856,6 +1866,13 @@
           <w:rtl/>
         </w:rPr>
         <w:br/>
+      </w:r>
+      <w:bookmarkStart w:id="0" w:name="_GoBack"/>
+      <w:bookmarkEnd w:id="0"/>
+      <w:r>
+        <w:rPr>
+          <w:rtl/>
+        </w:rPr>
         <w:t xml:space="preserve">בסעיף זה יש לפרט את </w:t>
       </w:r>
       <w:r>
@@ -1874,7 +1891,7 @@
     </w:p>
     <w:p>
       <w:pPr>
-        <w:pStyle w:val="ListBullet"/>
+        <w:pStyle w:val="a"/>
         <w:bidi/>
       </w:pPr>
       <w:r>
@@ -1917,7 +1934,7 @@
     </w:p>
     <w:p>
       <w:pPr>
-        <w:pStyle w:val="ListBullet"/>
+        <w:pStyle w:val="a"/>
         <w:bidi/>
       </w:pPr>
       <w:r>
@@ -1938,7 +1955,7 @@
     </w:p>
     <w:p>
       <w:pPr>
-        <w:pStyle w:val="ListBullet"/>
+        <w:pStyle w:val="a"/>
         <w:numPr>
           <w:ilvl w:val="0"/>
           <w:numId w:val="0"/>
@@ -1951,7 +1968,7 @@
     </w:p>
     <w:p>
       <w:pPr>
-        <w:pStyle w:val="ListBullet"/>
+        <w:pStyle w:val="a"/>
         <w:numPr>
           <w:ilvl w:val="0"/>
           <w:numId w:val="0"/>
@@ -1975,14 +1992,15 @@
     </w:p>
     <w:p>
       <w:pPr>
-        <w:pStyle w:val="ListBullet"/>
-        <w:bidi/>
-      </w:pPr>
-      <w:r>
-        <w:rPr>
-          <w:rFonts w:hint="cs"/>
-          <w:rtl/>
-        </w:rPr>
+        <w:pStyle w:val="a"/>
+        <w:bidi/>
+      </w:pPr>
+      <w:r>
+        <w:rPr>
+          <w:rFonts w:hint="cs"/>
+          <w:rtl/>
+        </w:rPr>
+        <w:lastRenderedPageBreak/>
         <w:t xml:space="preserve">כדאי לתכנן רכיבים </w:t>
       </w:r>
       <w:r>
@@ -2150,7 +2168,7 @@
     </w:p>
     <w:p>
       <w:pPr>
-        <w:pStyle w:val="ListBullet"/>
+        <w:pStyle w:val="a"/>
         <w:bidi/>
         <w:rPr>
           <w:rtl/>
@@ -2419,7 +2437,7 @@
     </w:p>
     <w:p>
       <w:pPr>
-        <w:pStyle w:val="ListBullet"/>
+        <w:pStyle w:val="a"/>
         <w:bidi/>
       </w:pPr>
       <w:r>
@@ -2470,7 +2488,7 @@
     </w:p>
     <w:p>
       <w:pPr>
-        <w:pStyle w:val="ListBullet"/>
+        <w:pStyle w:val="a"/>
         <w:bidi/>
       </w:pPr>
       <w:r>
@@ -2488,7 +2506,7 @@
     </w:p>
     <w:p>
       <w:pPr>
-        <w:pStyle w:val="ListBullet"/>
+        <w:pStyle w:val="a"/>
         <w:bidi/>
       </w:pPr>
       <w:r>
@@ -2506,7 +2524,7 @@
     </w:p>
     <w:p>
       <w:pPr>
-        <w:pStyle w:val="ListBullet"/>
+        <w:pStyle w:val="a"/>
         <w:tabs>
           <w:tab w:val="clear" w:pos="360"/>
           <w:tab w:val="num" w:pos="720"/>
@@ -2556,7 +2574,7 @@
     </w:p>
     <w:p>
       <w:pPr>
-        <w:pStyle w:val="ListBullet"/>
+        <w:pStyle w:val="a"/>
         <w:tabs>
           <w:tab w:val="clear" w:pos="360"/>
           <w:tab w:val="num" w:pos="720"/>
@@ -2579,7 +2597,7 @@
     </w:p>
     <w:p>
       <w:pPr>
-        <w:pStyle w:val="ListBullet"/>
+        <w:pStyle w:val="a"/>
         <w:bidi/>
       </w:pPr>
       <w:r>
@@ -2618,7 +2636,7 @@
     </w:p>
     <w:p>
       <w:pPr>
-        <w:pStyle w:val="ListBullet"/>
+        <w:pStyle w:val="a"/>
         <w:bidi/>
       </w:pPr>
       <w:r>
@@ -2630,7 +2648,7 @@
     </w:p>
     <w:p>
       <w:pPr>
-        <w:pStyle w:val="ListBullet"/>
+        <w:pStyle w:val="a"/>
         <w:bidi/>
       </w:pPr>
       <w:r>
@@ -2649,7 +2667,7 @@
     </w:p>
     <w:p>
       <w:pPr>
-        <w:pStyle w:val="ListBullet"/>
+        <w:pStyle w:val="a"/>
         <w:numPr>
           <w:ilvl w:val="0"/>
           <w:numId w:val="0"/>
@@ -2660,7 +2678,7 @@
     </w:p>
     <w:p>
       <w:pPr>
-        <w:pStyle w:val="ListBullet"/>
+        <w:pStyle w:val="a"/>
         <w:numPr>
           <w:ilvl w:val="0"/>
           <w:numId w:val="0"/>
@@ -2691,16 +2709,13 @@
     </w:p>
     <w:p>
       <w:pPr>
-        <w:pStyle w:val="ListBullet"/>
+        <w:pStyle w:val="a"/>
         <w:numPr>
           <w:ilvl w:val="0"/>
           <w:numId w:val="0"/>
         </w:numPr>
         <w:bidi/>
         <w:ind w:left="360" w:hanging="360"/>
-        <w:rPr>
-          <w:rtl/>
-        </w:rPr>
       </w:pPr>
       <w:r>
         <w:rPr>
@@ -2712,7 +2727,7 @@
     </w:p>
     <w:p>
       <w:pPr>
-        <w:pStyle w:val="ListBullet"/>
+        <w:pStyle w:val="a"/>
         <w:numPr>
           <w:ilvl w:val="0"/>
           <w:numId w:val="0"/>
@@ -2720,6 +2735,44 @@
         <w:bidi/>
         <w:ind w:left="360" w:hanging="360"/>
         <w:rPr>
+          <w:rFonts w:hint="cs"/>
+          <w:rtl/>
+        </w:rPr>
+      </w:pPr>
+      <w:r>
+        <w:rPr>
+          <w:rFonts w:hint="cs"/>
+          <w:rtl/>
+        </w:rPr>
+        <w:t>הערה: מבנה ה</w:t>
+      </w:r>
+      <w:r>
+        <w:rPr>
+          <w:rFonts w:hint="cs"/>
+        </w:rPr>
+        <w:t>API</w:t>
+      </w:r>
+      <w:r>
+        <w:rPr>
+          <w:rFonts w:hint="cs"/>
+          <w:rtl/>
+        </w:rPr>
+        <w:t xml:space="preserve"> הכללי של התוכנה מוגדר בקובץ נפרד </w:t>
+      </w:r>
+      <w:r>
+        <w:t>API documentation</w:t>
+      </w:r>
+    </w:p>
+    <w:p>
+      <w:pPr>
+        <w:pStyle w:val="a"/>
+        <w:numPr>
+          <w:ilvl w:val="0"/>
+          <w:numId w:val="0"/>
+        </w:numPr>
+        <w:bidi/>
+        <w:ind w:left="360" w:hanging="360"/>
+        <w:rPr>
           <w:rtl/>
         </w:rPr>
       </w:pPr>
@@ -2733,7 +2786,7 @@
     </w:p>
     <w:p>
       <w:pPr>
-        <w:pStyle w:val="ListBullet"/>
+        <w:pStyle w:val="a"/>
         <w:numPr>
           <w:ilvl w:val="0"/>
           <w:numId w:val="12"/>
@@ -2750,7 +2803,7 @@
     </w:p>
     <w:p>
       <w:pPr>
-        <w:pStyle w:val="ListBullet"/>
+        <w:pStyle w:val="a"/>
         <w:numPr>
           <w:ilvl w:val="1"/>
           <w:numId w:val="12"/>
@@ -2791,7 +2844,7 @@
     </w:p>
     <w:p>
       <w:pPr>
-        <w:pStyle w:val="ListBullet"/>
+        <w:pStyle w:val="a"/>
         <w:numPr>
           <w:ilvl w:val="1"/>
           <w:numId w:val="12"/>
@@ -2822,7 +2875,7 @@
     </w:p>
     <w:p>
       <w:pPr>
-        <w:pStyle w:val="ListBullet"/>
+        <w:pStyle w:val="a"/>
         <w:numPr>
           <w:ilvl w:val="1"/>
           <w:numId w:val="12"/>
@@ -2839,7 +2892,7 @@
     </w:p>
     <w:p>
       <w:pPr>
-        <w:pStyle w:val="ListBullet"/>
+        <w:pStyle w:val="a"/>
         <w:numPr>
           <w:ilvl w:val="1"/>
           <w:numId w:val="12"/>
@@ -2856,7 +2909,7 @@
     </w:p>
     <w:p>
       <w:pPr>
-        <w:pStyle w:val="ListBullet"/>
+        <w:pStyle w:val="a"/>
         <w:numPr>
           <w:ilvl w:val="1"/>
           <w:numId w:val="12"/>
@@ -2873,7 +2926,7 @@
     </w:p>
     <w:p>
       <w:pPr>
-        <w:pStyle w:val="ListBullet"/>
+        <w:pStyle w:val="a"/>
         <w:numPr>
           <w:ilvl w:val="0"/>
           <w:numId w:val="12"/>
@@ -2890,7 +2943,7 @@
     </w:p>
     <w:p>
       <w:pPr>
-        <w:pStyle w:val="ListBullet"/>
+        <w:pStyle w:val="a"/>
         <w:numPr>
           <w:ilvl w:val="1"/>
           <w:numId w:val="12"/>
@@ -2907,7 +2960,7 @@
     </w:p>
     <w:p>
       <w:pPr>
-        <w:pStyle w:val="ListBullet"/>
+        <w:pStyle w:val="a"/>
         <w:numPr>
           <w:ilvl w:val="1"/>
           <w:numId w:val="12"/>
@@ -2924,7 +2977,7 @@
     </w:p>
     <w:p>
       <w:pPr>
-        <w:pStyle w:val="ListBullet"/>
+        <w:pStyle w:val="a"/>
         <w:numPr>
           <w:ilvl w:val="0"/>
           <w:numId w:val="0"/>
@@ -3035,8 +3088,6 @@
       <w:r>
         <w:tab/>
       </w:r>
-      <w:bookmarkStart w:id="0" w:name="_GoBack"/>
-      <w:bookmarkEnd w:id="0"/>
       <w:r>
         <w:t>{"username":"</w:t>
       </w:r>
@@ -3081,10 +3132,7 @@
       </w:r>
       <w:proofErr w:type="spellStart"/>
       <w:r>
-        <w:t>program</w:t>
-      </w:r>
-      <w:r>
-        <w:t>N</w:t>
+        <w:t>programN</w:t>
       </w:r>
       <w:proofErr w:type="spellEnd"/>
       <w:r>
@@ -3382,6 +3430,7 @@
           <w:szCs w:val="28"/>
           <w:rtl/>
         </w:rPr>
+        <w:lastRenderedPageBreak/>
         <w:t>5</w:t>
       </w:r>
       <w:r>
@@ -3457,7 +3506,7 @@
 </file>
 
 <file path=word/endnotes.xml><?xml version="1.0" encoding="utf-8"?>
-<w:endnotes xmlns:wpc="http://schemas.microsoft.com/office/word/2010/wordprocessingCanvas" xmlns:cx="http://schemas.microsoft.com/office/drawing/2014/chartex" xmlns:cx1="http://schemas.microsoft.com/office/drawing/2015/9/8/chartex" xmlns:cx2="http://schemas.microsoft.com/office/drawing/2015/10/21/chartex" xmlns:cx3="http://schemas.microsoft.com/office/drawing/2016/5/9/chartex" xmlns:cx4="http://schemas.microsoft.com/office/drawing/2016/5/10/chartex" xmlns:cx5="http://schemas.microsoft.com/office/drawing/2016/5/11/chartex" xmlns:cx6="http://schemas.microsoft.com/office/drawing/2016/5/12/chartex" xmlns:cx7="http://schemas.microsoft.com/office/drawing/2016/5/13/chartex" xmlns:cx8="http://schemas.microsoft.com/office/drawing/2016/5/14/chartex" xmlns:mc="http://schemas.openxmlformats.org/markup-compatibility/2006" xmlns:aink="http://schemas.microsoft.com/office/drawing/2016/ink" xmlns:am3d="http://schemas.microsoft.com/office/drawing/2017/model3d" xmlns:o="urn:schemas-microsoft-com:office:office" xmlns:r="http://schemas.openxmlformats.org/officeDocument/2006/relationships" xmlns:m="http://schemas.openxmlformats.org/officeDocument/2006/math" xmlns:v="urn:schemas-microsoft-com:vml" xmlns:wp14="http://schemas.microsoft.com/office/word/2010/wordprocessingDrawing" xmlns:wp="http://schemas.openxmlformats.org/drawingml/2006/wordprocessingDrawing" xmlns:w10="urn:schemas-microsoft-com:office:word" xmlns:w="http://schemas.openxmlformats.org/wordprocessingml/2006/main" xmlns:w14="http://schemas.microsoft.com/office/word/2010/wordml" xmlns:w15="http://schemas.microsoft.com/office/word/2012/wordml" xmlns:w16cid="http://schemas.microsoft.com/office/word/2016/wordml/cid" xmlns:w16se="http://schemas.microsoft.com/office/word/2015/wordml/symex" xmlns:wpg="http://schemas.microsoft.com/office/word/2010/wordprocessingGroup" xmlns:wpi="http://schemas.microsoft.com/office/word/2010/wordprocessingInk" xmlns:wne="http://schemas.microsoft.com/office/word/2006/wordml" xmlns:wps="http://schemas.microsoft.com/office/word/2010/wordprocessingShape" mc:Ignorable="w14 w15 w16se w16cid wp14">
+<w:endnotes xmlns:wpc="http://schemas.microsoft.com/office/word/2010/wordprocessingCanvas" xmlns:cx="http://schemas.microsoft.com/office/drawing/2014/chartex" xmlns:mc="http://schemas.openxmlformats.org/markup-compatibility/2006" xmlns:o="urn:schemas-microsoft-com:office:office" xmlns:r="http://schemas.openxmlformats.org/officeDocument/2006/relationships" xmlns:m="http://schemas.openxmlformats.org/officeDocument/2006/math" xmlns:v="urn:schemas-microsoft-com:vml" xmlns:wp14="http://schemas.microsoft.com/office/word/2010/wordprocessingDrawing" xmlns:wp="http://schemas.openxmlformats.org/drawingml/2006/wordprocessingDrawing" xmlns:w10="urn:schemas-microsoft-com:office:word" xmlns:w="http://schemas.openxmlformats.org/wordprocessingml/2006/main" xmlns:w14="http://schemas.microsoft.com/office/word/2010/wordml" xmlns:w15="http://schemas.microsoft.com/office/word/2012/wordml" xmlns:w16se="http://schemas.microsoft.com/office/word/2015/wordml/symex" xmlns:wpg="http://schemas.microsoft.com/office/word/2010/wordprocessingGroup" xmlns:wpi="http://schemas.microsoft.com/office/word/2010/wordprocessingInk" xmlns:wne="http://schemas.microsoft.com/office/word/2006/wordml" xmlns:wps="http://schemas.microsoft.com/office/word/2010/wordprocessingShape" mc:Ignorable="w14 w15 w16se wp14">
   <w:endnote w:type="separator" w:id="-1">
     <w:p>
       <w:pPr>
@@ -3482,7 +3531,7 @@
 </file>
 
 <file path=word/footnotes.xml><?xml version="1.0" encoding="utf-8"?>
-<w:footnotes xmlns:wpc="http://schemas.microsoft.com/office/word/2010/wordprocessingCanvas" xmlns:cx="http://schemas.microsoft.com/office/drawing/2014/chartex" xmlns:cx1="http://schemas.microsoft.com/office/drawing/2015/9/8/chartex" xmlns:cx2="http://schemas.microsoft.com/office/drawing/2015/10/21/chartex" xmlns:cx3="http://schemas.microsoft.com/office/drawing/2016/5/9/chartex" xmlns:cx4="http://schemas.microsoft.com/office/drawing/2016/5/10/chartex" xmlns:cx5="http://schemas.microsoft.com/office/drawing/2016/5/11/chartex" xmlns:cx6="http://schemas.microsoft.com/office/drawing/2016/5/12/chartex" xmlns:cx7="http://schemas.microsoft.com/office/drawing/2016/5/13/chartex" xmlns:cx8="http://schemas.microsoft.com/office/drawing/2016/5/14/chartex" xmlns:mc="http://schemas.openxmlformats.org/markup-compatibility/2006" xmlns:aink="http://schemas.microsoft.com/office/drawing/2016/ink" xmlns:am3d="http://schemas.microsoft.com/office/drawing/2017/model3d" xmlns:o="urn:schemas-microsoft-com:office:office" xmlns:r="http://schemas.openxmlformats.org/officeDocument/2006/relationships" xmlns:m="http://schemas.openxmlformats.org/officeDocument/2006/math" xmlns:v="urn:schemas-microsoft-com:vml" xmlns:wp14="http://schemas.microsoft.com/office/word/2010/wordprocessingDrawing" xmlns:wp="http://schemas.openxmlformats.org/drawingml/2006/wordprocessingDrawing" xmlns:w10="urn:schemas-microsoft-com:office:word" xmlns:w="http://schemas.openxmlformats.org/wordprocessingml/2006/main" xmlns:w14="http://schemas.microsoft.com/office/word/2010/wordml" xmlns:w15="http://schemas.microsoft.com/office/word/2012/wordml" xmlns:w16cid="http://schemas.microsoft.com/office/word/2016/wordml/cid" xmlns:w16se="http://schemas.microsoft.com/office/word/2015/wordml/symex" xmlns:wpg="http://schemas.microsoft.com/office/word/2010/wordprocessingGroup" xmlns:wpi="http://schemas.microsoft.com/office/word/2010/wordprocessingInk" xmlns:wne="http://schemas.microsoft.com/office/word/2006/wordml" xmlns:wps="http://schemas.microsoft.com/office/word/2010/wordprocessingShape" mc:Ignorable="w14 w15 w16se w16cid wp14">
+<w:footnotes xmlns:wpc="http://schemas.microsoft.com/office/word/2010/wordprocessingCanvas" xmlns:cx="http://schemas.microsoft.com/office/drawing/2014/chartex" xmlns:mc="http://schemas.openxmlformats.org/markup-compatibility/2006" xmlns:o="urn:schemas-microsoft-com:office:office" xmlns:r="http://schemas.openxmlformats.org/officeDocument/2006/relationships" xmlns:m="http://schemas.openxmlformats.org/officeDocument/2006/math" xmlns:v="urn:schemas-microsoft-com:vml" xmlns:wp14="http://schemas.microsoft.com/office/word/2010/wordprocessingDrawing" xmlns:wp="http://schemas.openxmlformats.org/drawingml/2006/wordprocessingDrawing" xmlns:w10="urn:schemas-microsoft-com:office:word" xmlns:w="http://schemas.openxmlformats.org/wordprocessingml/2006/main" xmlns:w14="http://schemas.microsoft.com/office/word/2010/wordml" xmlns:w15="http://schemas.microsoft.com/office/word/2012/wordml" xmlns:w16se="http://schemas.microsoft.com/office/word/2015/wordml/symex" xmlns:wpg="http://schemas.microsoft.com/office/word/2010/wordprocessingGroup" xmlns:wpi="http://schemas.microsoft.com/office/word/2010/wordprocessingInk" xmlns:wne="http://schemas.microsoft.com/office/word/2006/wordml" xmlns:wps="http://schemas.microsoft.com/office/word/2010/wordprocessingShape" mc:Ignorable="w14 w15 w16se wp14">
   <w:footnote w:type="separator" w:id="-1">
     <w:p>
       <w:pPr>
@@ -3507,10 +3556,10 @@
 </file>
 
 <file path=word/header1.xml><?xml version="1.0" encoding="utf-8"?>
-<w:hdr xmlns:wpc="http://schemas.microsoft.com/office/word/2010/wordprocessingCanvas" xmlns:cx="http://schemas.microsoft.com/office/drawing/2014/chartex" xmlns:cx1="http://schemas.microsoft.com/office/drawing/2015/9/8/chartex" xmlns:cx2="http://schemas.microsoft.com/office/drawing/2015/10/21/chartex" xmlns:cx3="http://schemas.microsoft.com/office/drawing/2016/5/9/chartex" xmlns:cx4="http://schemas.microsoft.com/office/drawing/2016/5/10/chartex" xmlns:cx5="http://schemas.microsoft.com/office/drawing/2016/5/11/chartex" xmlns:cx6="http://schemas.microsoft.com/office/drawing/2016/5/12/chartex" xmlns:cx7="http://schemas.microsoft.com/office/drawing/2016/5/13/chartex" xmlns:cx8="http://schemas.microsoft.com/office/drawing/2016/5/14/chartex" xmlns:mc="http://schemas.openxmlformats.org/markup-compatibility/2006" xmlns:aink="http://schemas.microsoft.com/office/drawing/2016/ink" xmlns:am3d="http://schemas.microsoft.com/office/drawing/2017/model3d" xmlns:o="urn:schemas-microsoft-com:office:office" xmlns:r="http://schemas.openxmlformats.org/officeDocument/2006/relationships" xmlns:m="http://schemas.openxmlformats.org/officeDocument/2006/math" xmlns:v="urn:schemas-microsoft-com:vml" xmlns:wp14="http://schemas.microsoft.com/office/word/2010/wordprocessingDrawing" xmlns:wp="http://schemas.openxmlformats.org/drawingml/2006/wordprocessingDrawing" xmlns:w10="urn:schemas-microsoft-com:office:word" xmlns:w="http://schemas.openxmlformats.org/wordprocessingml/2006/main" xmlns:w14="http://schemas.microsoft.com/office/word/2010/wordml" xmlns:w15="http://schemas.microsoft.com/office/word/2012/wordml" xmlns:w16cid="http://schemas.microsoft.com/office/word/2016/wordml/cid" xmlns:w16se="http://schemas.microsoft.com/office/word/2015/wordml/symex" xmlns:wpg="http://schemas.microsoft.com/office/word/2010/wordprocessingGroup" xmlns:wpi="http://schemas.microsoft.com/office/word/2010/wordprocessingInk" xmlns:wne="http://schemas.microsoft.com/office/word/2006/wordml" xmlns:wps="http://schemas.microsoft.com/office/word/2010/wordprocessingShape" mc:Ignorable="w14 w15 w16se w16cid wp14">
+<w:hdr xmlns:wpc="http://schemas.microsoft.com/office/word/2010/wordprocessingCanvas" xmlns:cx="http://schemas.microsoft.com/office/drawing/2014/chartex" xmlns:mc="http://schemas.openxmlformats.org/markup-compatibility/2006" xmlns:o="urn:schemas-microsoft-com:office:office" xmlns:r="http://schemas.openxmlformats.org/officeDocument/2006/relationships" xmlns:m="http://schemas.openxmlformats.org/officeDocument/2006/math" xmlns:v="urn:schemas-microsoft-com:vml" xmlns:wp14="http://schemas.microsoft.com/office/word/2010/wordprocessingDrawing" xmlns:wp="http://schemas.openxmlformats.org/drawingml/2006/wordprocessingDrawing" xmlns:w10="urn:schemas-microsoft-com:office:word" xmlns:w="http://schemas.openxmlformats.org/wordprocessingml/2006/main" xmlns:w14="http://schemas.microsoft.com/office/word/2010/wordml" xmlns:w15="http://schemas.microsoft.com/office/word/2012/wordml" xmlns:w16se="http://schemas.microsoft.com/office/word/2015/wordml/symex" xmlns:wpg="http://schemas.microsoft.com/office/word/2010/wordprocessingGroup" xmlns:wpi="http://schemas.microsoft.com/office/word/2010/wordprocessingInk" xmlns:wne="http://schemas.microsoft.com/office/word/2006/wordml" xmlns:wps="http://schemas.microsoft.com/office/word/2010/wordprocessingShape" mc:Ignorable="w14 w15 w16se wp14">
   <w:p>
     <w:pPr>
-      <w:pStyle w:val="Header"/>
+      <w:pStyle w:val="ad"/>
       <w:tabs>
         <w:tab w:val="left" w:pos="8016"/>
       </w:tabs>
@@ -3653,7 +3702,7 @@
 </file>
 
 <file path=word/numbering.xml><?xml version="1.0" encoding="utf-8"?>
-<w:numbering xmlns:wpc="http://schemas.microsoft.com/office/word/2010/wordprocessingCanvas" xmlns:cx="http://schemas.microsoft.com/office/drawing/2014/chartex" xmlns:cx1="http://schemas.microsoft.com/office/drawing/2015/9/8/chartex" xmlns:cx2="http://schemas.microsoft.com/office/drawing/2015/10/21/chartex" xmlns:cx3="http://schemas.microsoft.com/office/drawing/2016/5/9/chartex" xmlns:cx4="http://schemas.microsoft.com/office/drawing/2016/5/10/chartex" xmlns:cx5="http://schemas.microsoft.com/office/drawing/2016/5/11/chartex" xmlns:cx6="http://schemas.microsoft.com/office/drawing/2016/5/12/chartex" xmlns:cx7="http://schemas.microsoft.com/office/drawing/2016/5/13/chartex" xmlns:cx8="http://schemas.microsoft.com/office/drawing/2016/5/14/chartex" xmlns:mc="http://schemas.openxmlformats.org/markup-compatibility/2006" xmlns:aink="http://schemas.microsoft.com/office/drawing/2016/ink" xmlns:am3d="http://schemas.microsoft.com/office/drawing/2017/model3d" xmlns:o="urn:schemas-microsoft-com:office:office" xmlns:r="http://schemas.openxmlformats.org/officeDocument/2006/relationships" xmlns:m="http://schemas.openxmlformats.org/officeDocument/2006/math" xmlns:v="urn:schemas-microsoft-com:vml" xmlns:wp14="http://schemas.microsoft.com/office/word/2010/wordprocessingDrawing" xmlns:wp="http://schemas.openxmlformats.org/drawingml/2006/wordprocessingDrawing" xmlns:w10="urn:schemas-microsoft-com:office:word" xmlns:w="http://schemas.openxmlformats.org/wordprocessingml/2006/main" xmlns:w14="http://schemas.microsoft.com/office/word/2010/wordml" xmlns:w15="http://schemas.microsoft.com/office/word/2012/wordml" xmlns:w16cid="http://schemas.microsoft.com/office/word/2016/wordml/cid" xmlns:w16se="http://schemas.microsoft.com/office/word/2015/wordml/symex" xmlns:wpg="http://schemas.microsoft.com/office/word/2010/wordprocessingGroup" xmlns:wpi="http://schemas.microsoft.com/office/word/2010/wordprocessingInk" xmlns:wne="http://schemas.microsoft.com/office/word/2006/wordml" xmlns:wps="http://schemas.microsoft.com/office/word/2010/wordprocessingShape" mc:Ignorable="w14 w15 w16se w16cid wp14">
+<w:numbering xmlns:wpc="http://schemas.microsoft.com/office/word/2010/wordprocessingCanvas" xmlns:cx="http://schemas.microsoft.com/office/drawing/2014/chartex" xmlns:mc="http://schemas.openxmlformats.org/markup-compatibility/2006" xmlns:o="urn:schemas-microsoft-com:office:office" xmlns:r="http://schemas.openxmlformats.org/officeDocument/2006/relationships" xmlns:m="http://schemas.openxmlformats.org/officeDocument/2006/math" xmlns:v="urn:schemas-microsoft-com:vml" xmlns:wp14="http://schemas.microsoft.com/office/word/2010/wordprocessingDrawing" xmlns:wp="http://schemas.openxmlformats.org/drawingml/2006/wordprocessingDrawing" xmlns:w10="urn:schemas-microsoft-com:office:word" xmlns:w="http://schemas.openxmlformats.org/wordprocessingml/2006/main" xmlns:w14="http://schemas.microsoft.com/office/word/2010/wordml" xmlns:w15="http://schemas.microsoft.com/office/word/2012/wordml" xmlns:w16se="http://schemas.microsoft.com/office/word/2015/wordml/symex" xmlns:wpg="http://schemas.microsoft.com/office/word/2010/wordprocessingGroup" xmlns:wpi="http://schemas.microsoft.com/office/word/2010/wordprocessingInk" xmlns:wne="http://schemas.microsoft.com/office/word/2006/wordml" xmlns:wps="http://schemas.microsoft.com/office/word/2010/wordprocessingShape" mc:Ignorable="w14 w15 w16se wp14">
   <w:abstractNum w:abstractNumId="0" w15:restartNumberingAfterBreak="0">
     <w:nsid w:val="FFFFFF89"/>
     <w:multiLevelType w:val="singleLevel"/>
@@ -3661,7 +3710,7 @@
     <w:lvl w:ilvl="0">
       <w:start w:val="1"/>
       <w:numFmt w:val="bullet"/>
-      <w:pStyle w:val="ListBullet"/>
+      <w:pStyle w:val="a"/>
       <w:lvlText w:val=""/>
       <w:lvlJc w:val="left"/>
       <w:pPr>
@@ -4931,7 +4980,7 @@
 </file>
 
 <file path=word/styles.xml><?xml version="1.0" encoding="utf-8"?>
-<w:styles xmlns:mc="http://schemas.openxmlformats.org/markup-compatibility/2006" xmlns:r="http://schemas.openxmlformats.org/officeDocument/2006/relationships" xmlns:w="http://schemas.openxmlformats.org/wordprocessingml/2006/main" xmlns:w14="http://schemas.microsoft.com/office/word/2010/wordml" xmlns:w15="http://schemas.microsoft.com/office/word/2012/wordml" xmlns:w16cid="http://schemas.microsoft.com/office/word/2016/wordml/cid" xmlns:w16se="http://schemas.microsoft.com/office/word/2015/wordml/symex" mc:Ignorable="w14 w15 w16se w16cid">
+<w:styles xmlns:mc="http://schemas.openxmlformats.org/markup-compatibility/2006" xmlns:r="http://schemas.openxmlformats.org/officeDocument/2006/relationships" xmlns:w="http://schemas.openxmlformats.org/wordprocessingml/2006/main" xmlns:w14="http://schemas.microsoft.com/office/word/2010/wordml" xmlns:w15="http://schemas.microsoft.com/office/word/2012/wordml" xmlns:w16se="http://schemas.microsoft.com/office/word/2015/wordml/symex" mc:Ignorable="w14 w15 w16se">
   <w:docDefaults>
     <w:rPrDefault>
       <w:rPr>
@@ -4947,7 +4996,7 @@
       </w:pPr>
     </w:pPrDefault>
   </w:docDefaults>
-  <w:latentStyles w:defLockedState="0" w:defUIPriority="99" w:defSemiHidden="0" w:defUnhideWhenUsed="0" w:defQFormat="0" w:count="375">
+  <w:latentStyles w:defLockedState="0" w:defUIPriority="99" w:defSemiHidden="0" w:defUnhideWhenUsed="0" w:defQFormat="0" w:count="371">
     <w:lsdException w:name="Normal" w:uiPriority="0" w:qFormat="1"/>
     <w:lsdException w:name="heading 1" w:uiPriority="9" w:qFormat="1"/>
     <w:lsdException w:name="heading 2" w:semiHidden="1" w:uiPriority="9" w:unhideWhenUsed="1" w:qFormat="1"/>
@@ -5319,18 +5368,14 @@
     <w:lsdException w:name="List Table 5 Dark Accent 6" w:uiPriority="50"/>
     <w:lsdException w:name="List Table 6 Colorful Accent 6" w:uiPriority="51"/>
     <w:lsdException w:name="List Table 7 Colorful Accent 6" w:uiPriority="52"/>
-    <w:lsdException w:name="Mention" w:semiHidden="1" w:unhideWhenUsed="1"/>
-    <w:lsdException w:name="Smart Hyperlink" w:semiHidden="1" w:unhideWhenUsed="1"/>
-    <w:lsdException w:name="Hashtag" w:semiHidden="1" w:unhideWhenUsed="1"/>
-    <w:lsdException w:name="Unresolved Mention" w:semiHidden="1" w:unhideWhenUsed="1"/>
   </w:latentStyles>
-  <w:style w:type="paragraph" w:default="1" w:styleId="Normal">
+  <w:style w:type="paragraph" w:default="1" w:styleId="a0">
     <w:name w:val="Normal"/>
   </w:style>
-  <w:style w:type="paragraph" w:styleId="Heading1">
+  <w:style w:type="paragraph" w:styleId="1">
     <w:name w:val="heading 1"/>
-    <w:basedOn w:val="Normal"/>
-    <w:next w:val="Normal"/>
+    <w:basedOn w:val="a0"/>
+    <w:next w:val="a0"/>
     <w:pPr>
       <w:keepNext/>
       <w:keepLines/>
@@ -5343,10 +5388,10 @@
       <w:sz w:val="32"/>
     </w:rPr>
   </w:style>
-  <w:style w:type="paragraph" w:styleId="Heading2">
+  <w:style w:type="paragraph" w:styleId="2">
     <w:name w:val="heading 2"/>
-    <w:basedOn w:val="Normal"/>
-    <w:next w:val="Normal"/>
+    <w:basedOn w:val="a0"/>
+    <w:next w:val="a0"/>
     <w:pPr>
       <w:keepNext/>
       <w:keepLines/>
@@ -5360,10 +5405,10 @@
       <w:sz w:val="26"/>
     </w:rPr>
   </w:style>
-  <w:style w:type="paragraph" w:styleId="Heading3">
+  <w:style w:type="paragraph" w:styleId="3">
     <w:name w:val="heading 3"/>
-    <w:basedOn w:val="Normal"/>
-    <w:next w:val="Normal"/>
+    <w:basedOn w:val="a0"/>
+    <w:next w:val="a0"/>
     <w:pPr>
       <w:keepNext/>
       <w:keepLines/>
@@ -5378,10 +5423,10 @@
       <w:sz w:val="24"/>
     </w:rPr>
   </w:style>
-  <w:style w:type="paragraph" w:styleId="Heading4">
+  <w:style w:type="paragraph" w:styleId="4">
     <w:name w:val="heading 4"/>
-    <w:basedOn w:val="Normal"/>
-    <w:next w:val="Normal"/>
+    <w:basedOn w:val="a0"/>
+    <w:next w:val="a0"/>
     <w:pPr>
       <w:keepNext/>
       <w:keepLines/>
@@ -5395,10 +5440,10 @@
       <w:u w:val="single"/>
     </w:rPr>
   </w:style>
-  <w:style w:type="paragraph" w:styleId="Heading5">
+  <w:style w:type="paragraph" w:styleId="5">
     <w:name w:val="heading 5"/>
-    <w:basedOn w:val="Normal"/>
-    <w:next w:val="Normal"/>
+    <w:basedOn w:val="a0"/>
+    <w:next w:val="a0"/>
     <w:pPr>
       <w:keepNext/>
       <w:keepLines/>
@@ -5411,10 +5456,10 @@
       <w:color w:val="666666"/>
     </w:rPr>
   </w:style>
-  <w:style w:type="paragraph" w:styleId="Heading6">
+  <w:style w:type="paragraph" w:styleId="6">
     <w:name w:val="heading 6"/>
-    <w:basedOn w:val="Normal"/>
-    <w:next w:val="Normal"/>
+    <w:basedOn w:val="a0"/>
+    <w:next w:val="a0"/>
     <w:pPr>
       <w:keepNext/>
       <w:keepLines/>
@@ -5428,13 +5473,13 @@
       <w:color w:val="666666"/>
     </w:rPr>
   </w:style>
-  <w:style w:type="character" w:default="1" w:styleId="DefaultParagraphFont">
+  <w:style w:type="character" w:default="1" w:styleId="a1">
     <w:name w:val="Default Paragraph Font"/>
     <w:uiPriority w:val="1"/>
     <w:semiHidden/>
     <w:unhideWhenUsed/>
   </w:style>
-  <w:style w:type="table" w:default="1" w:styleId="TableNormal">
+  <w:style w:type="table" w:default="1" w:styleId="a2">
     <w:name w:val="Normal Table"/>
     <w:uiPriority w:val="99"/>
     <w:semiHidden/>
@@ -5449,16 +5494,16 @@
       </w:tblCellMar>
     </w:tblPr>
   </w:style>
-  <w:style w:type="numbering" w:default="1" w:styleId="NoList">
+  <w:style w:type="numbering" w:default="1" w:styleId="a3">
     <w:name w:val="No List"/>
     <w:uiPriority w:val="99"/>
     <w:semiHidden/>
     <w:unhideWhenUsed/>
   </w:style>
-  <w:style w:type="paragraph" w:styleId="Title">
+  <w:style w:type="paragraph" w:styleId="a4">
     <w:name w:val="Title"/>
-    <w:basedOn w:val="Normal"/>
-    <w:next w:val="Normal"/>
+    <w:basedOn w:val="a0"/>
+    <w:next w:val="a0"/>
     <w:pPr>
       <w:keepNext/>
       <w:keepLines/>
@@ -5469,10 +5514,10 @@
       <w:sz w:val="42"/>
     </w:rPr>
   </w:style>
-  <w:style w:type="paragraph" w:styleId="Subtitle">
+  <w:style w:type="paragraph" w:styleId="a5">
     <w:name w:val="Subtitle"/>
-    <w:basedOn w:val="Normal"/>
-    <w:next w:val="Normal"/>
+    <w:basedOn w:val="a0"/>
+    <w:next w:val="a0"/>
     <w:pPr>
       <w:keepNext/>
       <w:keepLines/>
@@ -5486,18 +5531,18 @@
       <w:sz w:val="26"/>
     </w:rPr>
   </w:style>
-  <w:style w:type="table" w:customStyle="1" w:styleId="a">
-    <w:basedOn w:val="TableNormal"/>
+  <w:style w:type="table" w:customStyle="1" w:styleId="a6">
+    <w:basedOn w:val="a2"/>
     <w:tblPr>
       <w:tblStyleRowBandSize w:val="1"/>
       <w:tblStyleColBandSize w:val="1"/>
     </w:tblPr>
   </w:style>
-  <w:style w:type="paragraph" w:styleId="IntenseQuote">
+  <w:style w:type="paragraph" w:styleId="a7">
     <w:name w:val="Intense Quote"/>
-    <w:basedOn w:val="Normal"/>
-    <w:next w:val="Normal"/>
-    <w:link w:val="IntenseQuoteChar"/>
+    <w:basedOn w:val="a0"/>
+    <w:next w:val="a0"/>
+    <w:link w:val="a8"/>
     <w:uiPriority w:val="30"/>
     <w:qFormat/>
     <w:rsid w:val="00EE5789"/>
@@ -5516,10 +5561,10 @@
       <w:color w:val="5B9BD5" w:themeColor="accent1"/>
     </w:rPr>
   </w:style>
-  <w:style w:type="character" w:customStyle="1" w:styleId="IntenseQuoteChar">
-    <w:name w:val="Intense Quote Char"/>
-    <w:basedOn w:val="DefaultParagraphFont"/>
-    <w:link w:val="IntenseQuote"/>
+  <w:style w:type="character" w:customStyle="1" w:styleId="a8">
+    <w:name w:val="ציטוט חזק תו"/>
+    <w:basedOn w:val="a1"/>
+    <w:link w:val="a7"/>
     <w:uiPriority w:val="30"/>
     <w:rsid w:val="00EE5789"/>
     <w:rPr>
@@ -5528,9 +5573,9 @@
       <w:color w:val="5B9BD5" w:themeColor="accent1"/>
     </w:rPr>
   </w:style>
-  <w:style w:type="character" w:styleId="IntenseReference">
+  <w:style w:type="character" w:styleId="a9">
     <w:name w:val="Intense Reference"/>
-    <w:basedOn w:val="DefaultParagraphFont"/>
+    <w:basedOn w:val="a1"/>
     <w:uiPriority w:val="32"/>
     <w:qFormat/>
     <w:rsid w:val="00EE5789"/>
@@ -5542,11 +5587,11 @@
       <w:spacing w:val="5"/>
     </w:rPr>
   </w:style>
-  <w:style w:type="paragraph" w:styleId="Quote">
+  <w:style w:type="paragraph" w:styleId="aa">
     <w:name w:val="Quote"/>
-    <w:basedOn w:val="Normal"/>
-    <w:next w:val="Normal"/>
-    <w:link w:val="QuoteChar"/>
+    <w:basedOn w:val="a0"/>
+    <w:next w:val="a0"/>
+    <w:link w:val="ab"/>
     <w:uiPriority w:val="29"/>
     <w:qFormat/>
     <w:rsid w:val="006C58B2"/>
@@ -5561,10 +5606,10 @@
       <w:color w:val="404040" w:themeColor="text1" w:themeTint="BF"/>
     </w:rPr>
   </w:style>
-  <w:style w:type="character" w:customStyle="1" w:styleId="QuoteChar">
-    <w:name w:val="Quote Char"/>
-    <w:basedOn w:val="DefaultParagraphFont"/>
-    <w:link w:val="Quote"/>
+  <w:style w:type="character" w:customStyle="1" w:styleId="ab">
+    <w:name w:val="ציטוט תו"/>
+    <w:basedOn w:val="a1"/>
+    <w:link w:val="aa"/>
     <w:uiPriority w:val="29"/>
     <w:rsid w:val="006C58B2"/>
     <w:rPr>
@@ -5573,9 +5618,9 @@
       <w:color w:val="404040" w:themeColor="text1" w:themeTint="BF"/>
     </w:rPr>
   </w:style>
-  <w:style w:type="character" w:styleId="SubtleEmphasis">
+  <w:style w:type="character" w:styleId="ac">
     <w:name w:val="Subtle Emphasis"/>
-    <w:basedOn w:val="DefaultParagraphFont"/>
+    <w:basedOn w:val="a1"/>
     <w:uiPriority w:val="19"/>
     <w:qFormat/>
     <w:rsid w:val="006C58B2"/>
@@ -5585,10 +5630,10 @@
       <w:color w:val="404040" w:themeColor="text1" w:themeTint="BF"/>
     </w:rPr>
   </w:style>
-  <w:style w:type="paragraph" w:styleId="Header">
+  <w:style w:type="paragraph" w:styleId="ad">
     <w:name w:val="header"/>
-    <w:basedOn w:val="Normal"/>
-    <w:link w:val="HeaderChar"/>
+    <w:basedOn w:val="a0"/>
+    <w:link w:val="ae"/>
     <w:uiPriority w:val="99"/>
     <w:unhideWhenUsed/>
     <w:rsid w:val="00E8766D"/>
@@ -5600,17 +5645,17 @@
       <w:spacing w:line="240" w:lineRule="auto"/>
     </w:pPr>
   </w:style>
-  <w:style w:type="character" w:customStyle="1" w:styleId="HeaderChar">
-    <w:name w:val="Header Char"/>
-    <w:basedOn w:val="DefaultParagraphFont"/>
-    <w:link w:val="Header"/>
+  <w:style w:type="character" w:customStyle="1" w:styleId="ae">
+    <w:name w:val="כותרת עליונה תו"/>
+    <w:basedOn w:val="a1"/>
+    <w:link w:val="ad"/>
     <w:uiPriority w:val="99"/>
     <w:rsid w:val="00E8766D"/>
   </w:style>
-  <w:style w:type="paragraph" w:styleId="Footer">
+  <w:style w:type="paragraph" w:styleId="af">
     <w:name w:val="footer"/>
-    <w:basedOn w:val="Normal"/>
-    <w:link w:val="FooterChar"/>
+    <w:basedOn w:val="a0"/>
+    <w:link w:val="af0"/>
     <w:uiPriority w:val="99"/>
     <w:unhideWhenUsed/>
     <w:rsid w:val="00E8766D"/>
@@ -5622,16 +5667,16 @@
       <w:spacing w:line="240" w:lineRule="auto"/>
     </w:pPr>
   </w:style>
-  <w:style w:type="character" w:customStyle="1" w:styleId="FooterChar">
-    <w:name w:val="Footer Char"/>
-    <w:basedOn w:val="DefaultParagraphFont"/>
-    <w:link w:val="Footer"/>
+  <w:style w:type="character" w:customStyle="1" w:styleId="af0">
+    <w:name w:val="כותרת תחתונה תו"/>
+    <w:basedOn w:val="a1"/>
+    <w:link w:val="af"/>
     <w:uiPriority w:val="99"/>
     <w:rsid w:val="00E8766D"/>
   </w:style>
-  <w:style w:type="paragraph" w:styleId="ListBullet">
+  <w:style w:type="paragraph" w:styleId="a">
     <w:name w:val="List Bullet"/>
-    <w:basedOn w:val="Normal"/>
+    <w:basedOn w:val="a0"/>
     <w:uiPriority w:val="99"/>
     <w:unhideWhenUsed/>
     <w:rsid w:val="002105BC"/>
@@ -5642,9 +5687,9 @@
       <w:contextualSpacing/>
     </w:pPr>
   </w:style>
-  <w:style w:type="paragraph" w:styleId="ListParagraph">
+  <w:style w:type="paragraph" w:styleId="af1">
     <w:name w:val="List Paragraph"/>
-    <w:basedOn w:val="Normal"/>
+    <w:basedOn w:val="a0"/>
     <w:uiPriority w:val="34"/>
     <w:qFormat/>
     <w:rsid w:val="00ED671D"/>

</xml_diff>

<commit_message>
fix log in rub=n change bag change log text file to ini.
</commit_message>
<xml_diff>
--- a/מסמך עיצוב.docx
+++ b/מסמך עיצוב.docx
@@ -1866,13 +1866,6 @@
           <w:rtl/>
         </w:rPr>
         <w:br/>
-      </w:r>
-      <w:bookmarkStart w:id="0" w:name="_GoBack"/>
-      <w:bookmarkEnd w:id="0"/>
-      <w:r>
-        <w:rPr>
-          <w:rtl/>
-        </w:rPr>
         <w:t xml:space="preserve">בסעיף זה יש לפרט את </w:t>
       </w:r>
       <w:r>
@@ -2685,27 +2678,7 @@
         </w:numPr>
         <w:bidi/>
         <w:ind w:left="360" w:hanging="360"/>
-        <w:rPr>
-          <w:rtl/>
-        </w:rPr>
-      </w:pPr>
-      <w:r>
-        <w:rPr>
-          <w:rFonts w:hint="cs"/>
-          <w:rtl/>
-        </w:rPr>
-        <w:t xml:space="preserve">לוגים: לוגים נשמרים בתיקיה </w:t>
-      </w:r>
-      <w:r>
-        <w:t>logs</w:t>
-      </w:r>
-      <w:r>
-        <w:rPr>
-          <w:rFonts w:hint="cs"/>
-          <w:rtl/>
-        </w:rPr>
-        <w:t>. הלוגים מכילים את כל הלוגים מכל המרכיבים השונים של השרת. שמורים באופן טקסטואלי.</w:t>
-      </w:r>
+      </w:pPr>
     </w:p>
     <w:p>
       <w:pPr>
@@ -2716,13 +2689,28 @@
         </w:numPr>
         <w:bidi/>
         <w:ind w:left="360" w:hanging="360"/>
-      </w:pPr>
-      <w:r>
-        <w:rPr>
-          <w:rFonts w:hint="cs"/>
-          <w:rtl/>
-        </w:rPr>
-        <w:t>מפתחות הצפנה: איך לשמור אותם???</w:t>
+        <w:rPr>
+          <w:rtl/>
+        </w:rPr>
+      </w:pPr>
+      <w:bookmarkStart w:id="0" w:name="_GoBack"/>
+      <w:bookmarkEnd w:id="0"/>
+      <w:r>
+        <w:rPr>
+          <w:rFonts w:hint="cs"/>
+          <w:rtl/>
+        </w:rPr>
+        <w:t xml:space="preserve">לוגים: לוגים נשמרים בתיקיה </w:t>
+      </w:r>
+      <w:r>
+        <w:t>logs</w:t>
+      </w:r>
+      <w:r>
+        <w:rPr>
+          <w:rFonts w:hint="cs"/>
+          <w:rtl/>
+        </w:rPr>
+        <w:t>. הלוגים מכילים את כל הלוגים מכל המרכיבים השונים של השרת. שמורים באופן טקסטואלי.</w:t>
       </w:r>
     </w:p>
     <w:p>
@@ -2734,8 +2722,25 @@
         </w:numPr>
         <w:bidi/>
         <w:ind w:left="360" w:hanging="360"/>
-        <w:rPr>
-          <w:rFonts w:hint="cs"/>
+      </w:pPr>
+      <w:r>
+        <w:rPr>
+          <w:rFonts w:hint="cs"/>
+          <w:rtl/>
+        </w:rPr>
+        <w:t>מפתחות הצפנה: איך לשמור אותם???</w:t>
+      </w:r>
+    </w:p>
+    <w:p>
+      <w:pPr>
+        <w:pStyle w:val="a"/>
+        <w:numPr>
+          <w:ilvl w:val="0"/>
+          <w:numId w:val="0"/>
+        </w:numPr>
+        <w:bidi/>
+        <w:ind w:left="360" w:hanging="360"/>
+        <w:rPr>
           <w:rtl/>
         </w:rPr>
       </w:pPr>

</xml_diff>